<commit_message>
Semi Fin Practica 2
</commit_message>
<xml_diff>
--- a/Practica 2.docx
+++ b/Practica 2.docx
@@ -12,8 +12,6 @@
           <w:lang w:val="es-ES"/>
         </w:rPr>
       </w:pPr>
-      <w:bookmarkStart w:id="0" w:name="_GoBack"/>
-      <w:bookmarkEnd w:id="0"/>
       <w:r>
         <w:rPr>
           <w:rFonts w:ascii="Arial" w:hAnsi="Arial" w:cs="Arial"/>
@@ -179,9 +177,9 @@
           <w:bCs/>
           <w:sz w:val="32"/>
           <w:szCs w:val="32"/>
-        </w:rPr>
-      </w:pPr>
-      <w:proofErr w:type="spellStart"/>
+          <w:lang w:val="es-DO"/>
+        </w:rPr>
+      </w:pPr>
       <w:r>
         <w:rPr>
           <w:rFonts w:ascii="Verdana" w:eastAsiaTheme="minorHAnsi" w:hAnsi="Verdana" w:cs="Arial-BoldMT"/>
@@ -189,10 +187,11 @@
           <w:bCs/>
           <w:sz w:val="32"/>
           <w:szCs w:val="32"/>
-        </w:rPr>
-        <w:t>Creación</w:t>
-      </w:r>
-      <w:proofErr w:type="spellEnd"/>
+          <w:lang w:val="es-DO"/>
+        </w:rPr>
+        <w:t xml:space="preserve">Creación Cliente HTTP – Apache </w:t>
+      </w:r>
+      <w:proofErr w:type="spellStart"/>
       <w:r>
         <w:rPr>
           <w:rFonts w:ascii="Verdana" w:eastAsiaTheme="minorHAnsi" w:hAnsi="Verdana" w:cs="Arial-BoldMT"/>
@@ -200,31 +199,11 @@
           <w:bCs/>
           <w:sz w:val="32"/>
           <w:szCs w:val="32"/>
-        </w:rPr>
-        <w:t xml:space="preserve"> </w:t>
-      </w:r>
-      <w:proofErr w:type="spellStart"/>
-      <w:r>
-        <w:rPr>
-          <w:rFonts w:ascii="Verdana" w:eastAsiaTheme="minorHAnsi" w:hAnsi="Verdana" w:cs="Arial-BoldMT"/>
-          <w:b/>
-          <w:bCs/>
-          <w:sz w:val="32"/>
-          <w:szCs w:val="32"/>
-        </w:rPr>
-        <w:t>Cliente</w:t>
+          <w:lang w:val="es-DO"/>
+        </w:rPr>
+        <w:t>Components</w:t>
       </w:r>
       <w:proofErr w:type="spellEnd"/>
-      <w:r>
-        <w:rPr>
-          <w:rFonts w:ascii="Verdana" w:eastAsiaTheme="minorHAnsi" w:hAnsi="Verdana" w:cs="Arial-BoldMT"/>
-          <w:b/>
-          <w:bCs/>
-          <w:sz w:val="32"/>
-          <w:szCs w:val="32"/>
-        </w:rPr>
-        <w:t xml:space="preserve"> HTTP – Apache Components</w:t>
-      </w:r>
     </w:p>
     <w:p>
       <w:pPr>
@@ -518,6 +497,7 @@
           <w:rFonts w:ascii="Arial" w:hAnsi="Arial" w:cs="Arial"/>
           <w:b/>
           <w:sz w:val="20"/>
+          <w:lang w:val="es-DO"/>
         </w:rPr>
       </w:pPr>
       <w:r>
@@ -525,16 +505,9 @@
           <w:rFonts w:ascii="Arial" w:hAnsi="Arial" w:cs="Arial"/>
           <w:b/>
           <w:sz w:val="20"/>
-        </w:rPr>
-        <w:t>Mayo</w:t>
-      </w:r>
-      <w:r>
-        <w:rPr>
-          <w:rFonts w:ascii="Arial" w:hAnsi="Arial" w:cs="Arial"/>
-          <w:b/>
-          <w:sz w:val="20"/>
-        </w:rPr>
-        <w:t xml:space="preserve"> 2016</w:t>
+          <w:lang w:val="es-DO"/>
+        </w:rPr>
+        <w:t>Mayo 2016</w:t>
       </w:r>
     </w:p>
     <w:p>
@@ -572,6 +545,299 @@
           <w:lang w:val="es-DO"/>
         </w:rPr>
       </w:pPr>
+      <w:r>
+        <w:rPr>
+          <w:lang w:val="es-DO"/>
+        </w:rPr>
+        <w:t xml:space="preserve">La práctica consiste en integrar cuatro grandes tecnologías para hacer un sistema simple de </w:t>
+      </w:r>
+      <w:proofErr w:type="gramStart"/>
+      <w:r>
+        <w:rPr>
+          <w:lang w:val="es-DO"/>
+        </w:rPr>
+        <w:t xml:space="preserve">CRUD( </w:t>
+      </w:r>
+      <w:proofErr w:type="spellStart"/>
+      <w:r>
+        <w:rPr>
+          <w:lang w:val="es-DO"/>
+        </w:rPr>
+        <w:t>Create</w:t>
+      </w:r>
+      <w:proofErr w:type="spellEnd"/>
+      <w:proofErr w:type="gramEnd"/>
+      <w:r>
+        <w:rPr>
+          <w:lang w:val="es-DO"/>
+        </w:rPr>
+        <w:t xml:space="preserve"> </w:t>
+      </w:r>
+      <w:proofErr w:type="spellStart"/>
+      <w:r>
+        <w:rPr>
+          <w:lang w:val="es-DO"/>
+        </w:rPr>
+        <w:t>Read</w:t>
+      </w:r>
+      <w:proofErr w:type="spellEnd"/>
+      <w:r>
+        <w:rPr>
+          <w:lang w:val="es-DO"/>
+        </w:rPr>
+        <w:t xml:space="preserve"> </w:t>
+      </w:r>
+      <w:proofErr w:type="spellStart"/>
+      <w:r>
+        <w:rPr>
+          <w:lang w:val="es-DO"/>
+        </w:rPr>
+        <w:t>Update</w:t>
+      </w:r>
+      <w:proofErr w:type="spellEnd"/>
+      <w:r>
+        <w:rPr>
+          <w:lang w:val="es-DO"/>
+        </w:rPr>
+        <w:t xml:space="preserve"> </w:t>
+      </w:r>
+      <w:proofErr w:type="spellStart"/>
+      <w:r>
+        <w:rPr>
+          <w:lang w:val="es-DO"/>
+        </w:rPr>
+        <w:t>Delete</w:t>
+      </w:r>
+      <w:proofErr w:type="spellEnd"/>
+      <w:r>
+        <w:rPr>
+          <w:lang w:val="es-DO"/>
+        </w:rPr>
+        <w:t xml:space="preserve">) de estudiantes. Las tecnologías fueron: </w:t>
+      </w:r>
+      <w:proofErr w:type="spellStart"/>
+      <w:r>
+        <w:rPr>
+          <w:lang w:val="es-DO"/>
+        </w:rPr>
+        <w:t>SparkJava</w:t>
+      </w:r>
+      <w:proofErr w:type="spellEnd"/>
+      <w:r>
+        <w:rPr>
+          <w:lang w:val="es-DO"/>
+        </w:rPr>
+        <w:t xml:space="preserve"> para el manejo de </w:t>
+      </w:r>
+      <w:proofErr w:type="spellStart"/>
+      <w:r>
+        <w:rPr>
+          <w:lang w:val="es-DO"/>
+        </w:rPr>
+        <w:t>Servlets</w:t>
+      </w:r>
+      <w:proofErr w:type="spellEnd"/>
+      <w:r>
+        <w:rPr>
+          <w:lang w:val="es-DO"/>
+        </w:rPr>
+        <w:t xml:space="preserve">, </w:t>
+      </w:r>
+      <w:proofErr w:type="spellStart"/>
+      <w:r>
+        <w:rPr>
+          <w:lang w:val="es-DO"/>
+        </w:rPr>
+        <w:t>Gradle</w:t>
+      </w:r>
+      <w:proofErr w:type="spellEnd"/>
+      <w:r>
+        <w:rPr>
+          <w:lang w:val="es-DO"/>
+        </w:rPr>
+        <w:t xml:space="preserve"> para gestor de dependencias, </w:t>
+      </w:r>
+      <w:proofErr w:type="spellStart"/>
+      <w:r>
+        <w:rPr>
+          <w:lang w:val="es-DO"/>
+        </w:rPr>
+        <w:t>FreeMarker</w:t>
+      </w:r>
+      <w:proofErr w:type="spellEnd"/>
+      <w:r>
+        <w:rPr>
+          <w:lang w:val="es-DO"/>
+        </w:rPr>
+        <w:t xml:space="preserve"> para la vista y un poco de control del </w:t>
+      </w:r>
+      <w:proofErr w:type="spellStart"/>
+      <w:r>
+        <w:rPr>
+          <w:lang w:val="es-DO"/>
+        </w:rPr>
+        <w:t>html</w:t>
+      </w:r>
+      <w:proofErr w:type="spellEnd"/>
+      <w:r>
+        <w:rPr>
+          <w:lang w:val="es-DO"/>
+        </w:rPr>
+        <w:t xml:space="preserve"> </w:t>
+      </w:r>
+      <w:proofErr w:type="gramStart"/>
+      <w:r>
+        <w:rPr>
+          <w:lang w:val="es-DO"/>
+        </w:rPr>
+        <w:t>y</w:t>
+      </w:r>
+      <w:proofErr w:type="gramEnd"/>
+      <w:r>
+        <w:rPr>
+          <w:lang w:val="es-DO"/>
+        </w:rPr>
+        <w:t xml:space="preserve"> por último, H2, un manejador de bases de datos basado en Java para </w:t>
+      </w:r>
+      <w:proofErr w:type="spellStart"/>
+      <w:r>
+        <w:rPr>
+          <w:lang w:val="es-DO"/>
+        </w:rPr>
+        <w:t>facilitaar</w:t>
+      </w:r>
+      <w:proofErr w:type="spellEnd"/>
+      <w:r>
+        <w:rPr>
+          <w:lang w:val="es-DO"/>
+        </w:rPr>
+        <w:t xml:space="preserve"> la tarea. La interfaz será diseñada con la ayuda de cursos tomados en </w:t>
+      </w:r>
+      <w:proofErr w:type="spellStart"/>
+      <w:r>
+        <w:rPr>
+          <w:lang w:val="es-DO"/>
+        </w:rPr>
+        <w:t>CodeAcademi.com.</w:t>
+      </w:r>
+      <w:r>
+        <w:rPr>
+          <w:lang w:val="es-DO"/>
+        </w:rPr>
+        <w:t>y</w:t>
+      </w:r>
+      <w:proofErr w:type="spellEnd"/>
+      <w:r>
+        <w:rPr>
+          <w:lang w:val="es-DO"/>
+        </w:rPr>
+        <w:t xml:space="preserve"> blogs en internet.</w:t>
+      </w:r>
+    </w:p>
+    <w:p>
+      <w:pPr>
+        <w:rPr>
+          <w:lang w:val="es-DO"/>
+        </w:rPr>
+      </w:pPr>
+    </w:p>
+    <w:p>
+      <w:pPr>
+        <w:rPr>
+          <w:lang w:val="es-DO"/>
+        </w:rPr>
+      </w:pPr>
+    </w:p>
+    <w:p>
+      <w:pPr>
+        <w:rPr>
+          <w:lang w:val="es-DO"/>
+        </w:rPr>
+      </w:pPr>
+    </w:p>
+    <w:p>
+      <w:pPr>
+        <w:rPr>
+          <w:lang w:val="es-DO"/>
+        </w:rPr>
+      </w:pPr>
+    </w:p>
+    <w:p>
+      <w:pPr>
+        <w:rPr>
+          <w:lang w:val="es-DO"/>
+        </w:rPr>
+      </w:pPr>
+    </w:p>
+    <w:p>
+      <w:pPr>
+        <w:rPr>
+          <w:lang w:val="es-DO"/>
+        </w:rPr>
+      </w:pPr>
+    </w:p>
+    <w:p>
+      <w:pPr>
+        <w:rPr>
+          <w:lang w:val="es-DO"/>
+        </w:rPr>
+      </w:pPr>
+    </w:p>
+    <w:p>
+      <w:pPr>
+        <w:rPr>
+          <w:lang w:val="es-DO"/>
+        </w:rPr>
+      </w:pPr>
+    </w:p>
+    <w:p>
+      <w:pPr>
+        <w:rPr>
+          <w:lang w:val="es-DO"/>
+        </w:rPr>
+      </w:pPr>
+    </w:p>
+    <w:p>
+      <w:pPr>
+        <w:rPr>
+          <w:lang w:val="es-DO"/>
+        </w:rPr>
+      </w:pPr>
+    </w:p>
+    <w:p>
+      <w:pPr>
+        <w:rPr>
+          <w:lang w:val="es-DO"/>
+        </w:rPr>
+      </w:pPr>
+    </w:p>
+    <w:p>
+      <w:pPr>
+        <w:rPr>
+          <w:lang w:val="es-DO"/>
+        </w:rPr>
+      </w:pPr>
+    </w:p>
+    <w:p>
+      <w:pPr>
+        <w:rPr>
+          <w:lang w:val="es-DO"/>
+        </w:rPr>
+      </w:pPr>
+    </w:p>
+    <w:p>
+      <w:pPr>
+        <w:rPr>
+          <w:lang w:val="es-DO"/>
+        </w:rPr>
+      </w:pPr>
+    </w:p>
+    <w:p>
+      <w:pPr>
+        <w:rPr>
+          <w:lang w:val="es-DO"/>
+        </w:rPr>
+      </w:pPr>
     </w:p>
     <w:p>
       <w:pPr>
@@ -596,10 +862,495 @@
     </w:p>
     <w:p>
       <w:pPr>
-        <w:rPr>
-          <w:lang w:val="es-DO"/>
-        </w:rPr>
-      </w:pPr>
+        <w:shd w:val="clear" w:color="auto" w:fill="2B2B2B"/>
+        <w:tabs>
+          <w:tab w:val="left" w:pos="916"/>
+          <w:tab w:val="left" w:pos="1832"/>
+          <w:tab w:val="left" w:pos="2748"/>
+          <w:tab w:val="left" w:pos="3664"/>
+          <w:tab w:val="left" w:pos="4580"/>
+          <w:tab w:val="left" w:pos="5496"/>
+          <w:tab w:val="left" w:pos="6412"/>
+          <w:tab w:val="left" w:pos="7328"/>
+          <w:tab w:val="left" w:pos="8244"/>
+          <w:tab w:val="left" w:pos="9160"/>
+          <w:tab w:val="left" w:pos="10076"/>
+          <w:tab w:val="left" w:pos="10992"/>
+          <w:tab w:val="left" w:pos="11908"/>
+          <w:tab w:val="left" w:pos="12824"/>
+          <w:tab w:val="left" w:pos="13740"/>
+          <w:tab w:val="left" w:pos="14656"/>
+        </w:tabs>
+        <w:spacing w:line="240" w:lineRule="auto"/>
+        <w:jc w:val="left"/>
+        <w:rPr>
+          <w:rFonts w:ascii="Courier New" w:hAnsi="Courier New" w:cs="Courier New"/>
+          <w:color w:val="A9B7C6"/>
+          <w:sz w:val="18"/>
+          <w:szCs w:val="18"/>
+          <w:lang w:val="es-DO"/>
+        </w:rPr>
+      </w:pPr>
+      <w:proofErr w:type="spellStart"/>
+      <w:proofErr w:type="gramStart"/>
+      <w:r>
+        <w:rPr>
+          <w:rFonts w:ascii="Courier New" w:hAnsi="Courier New" w:cs="Courier New"/>
+          <w:color w:val="A9B7C6"/>
+          <w:sz w:val="18"/>
+          <w:szCs w:val="18"/>
+          <w:shd w:val="clear" w:color="auto" w:fill="344134"/>
+          <w:lang w:val="es-DO"/>
+        </w:rPr>
+        <w:t>get</w:t>
+      </w:r>
+      <w:proofErr w:type="spellEnd"/>
+      <w:r>
+        <w:rPr>
+          <w:rFonts w:ascii="Courier New" w:hAnsi="Courier New" w:cs="Courier New"/>
+          <w:color w:val="A9B7C6"/>
+          <w:sz w:val="18"/>
+          <w:szCs w:val="18"/>
+          <w:lang w:val="es-DO"/>
+        </w:rPr>
+        <w:t>(</w:t>
+      </w:r>
+      <w:proofErr w:type="gramEnd"/>
+      <w:r>
+        <w:rPr>
+          <w:rFonts w:ascii="Courier New" w:hAnsi="Courier New" w:cs="Courier New"/>
+          <w:color w:val="6A8759"/>
+          <w:sz w:val="18"/>
+          <w:szCs w:val="18"/>
+          <w:lang w:val="es-DO"/>
+        </w:rPr>
+        <w:t>"/"</w:t>
+      </w:r>
+      <w:r>
+        <w:rPr>
+          <w:rFonts w:ascii="Courier New" w:hAnsi="Courier New" w:cs="Courier New"/>
+          <w:color w:val="CC7832"/>
+          <w:sz w:val="18"/>
+          <w:szCs w:val="18"/>
+          <w:lang w:val="es-DO"/>
+        </w:rPr>
+        <w:t xml:space="preserve">, </w:t>
+      </w:r>
+      <w:r>
+        <w:rPr>
+          <w:rFonts w:ascii="Courier New" w:hAnsi="Courier New" w:cs="Courier New"/>
+          <w:color w:val="A9B7C6"/>
+          <w:sz w:val="18"/>
+          <w:szCs w:val="18"/>
+          <w:lang w:val="es-DO"/>
+        </w:rPr>
+        <w:t>(</w:t>
+      </w:r>
+      <w:proofErr w:type="spellStart"/>
+      <w:r>
+        <w:rPr>
+          <w:rFonts w:ascii="Courier New" w:hAnsi="Courier New" w:cs="Courier New"/>
+          <w:color w:val="A9B7C6"/>
+          <w:sz w:val="18"/>
+          <w:szCs w:val="18"/>
+          <w:lang w:val="es-DO"/>
+        </w:rPr>
+        <w:t>request</w:t>
+      </w:r>
+      <w:proofErr w:type="spellEnd"/>
+      <w:r>
+        <w:rPr>
+          <w:rFonts w:ascii="Courier New" w:hAnsi="Courier New" w:cs="Courier New"/>
+          <w:color w:val="CC7832"/>
+          <w:sz w:val="18"/>
+          <w:szCs w:val="18"/>
+          <w:lang w:val="es-DO"/>
+        </w:rPr>
+        <w:t xml:space="preserve">, </w:t>
+      </w:r>
+      <w:r>
+        <w:rPr>
+          <w:rFonts w:ascii="Courier New" w:hAnsi="Courier New" w:cs="Courier New"/>
+          <w:color w:val="A9B7C6"/>
+          <w:sz w:val="18"/>
+          <w:szCs w:val="18"/>
+          <w:lang w:val="es-DO"/>
+        </w:rPr>
+        <w:t>response) -&gt; {}</w:t>
+      </w:r>
+    </w:p>
+    <w:p>
+      <w:pPr>
+        <w:rPr>
+          <w:lang w:val="es-DO"/>
+        </w:rPr>
+      </w:pPr>
+      <w:r>
+        <w:rPr>
+          <w:lang w:val="es-DO"/>
+        </w:rPr>
+        <w:t xml:space="preserve">Es la expresión Lambda utilizada desde Java 7 para simplificar la forma de crear </w:t>
+      </w:r>
+      <w:proofErr w:type="spellStart"/>
+      <w:r>
+        <w:rPr>
+          <w:lang w:val="es-DO"/>
+        </w:rPr>
+        <w:t>servlets</w:t>
+      </w:r>
+      <w:proofErr w:type="spellEnd"/>
+      <w:r>
+        <w:rPr>
+          <w:lang w:val="es-DO"/>
+        </w:rPr>
+        <w:t xml:space="preserve"> web, ya en ella podemos consultar los parámetros </w:t>
+      </w:r>
+      <w:proofErr w:type="spellStart"/>
+      <w:proofErr w:type="gramStart"/>
+      <w:r>
+        <w:rPr>
+          <w:lang w:val="es-DO"/>
+        </w:rPr>
+        <w:t>request</w:t>
+      </w:r>
+      <w:proofErr w:type="spellEnd"/>
+      <w:r>
+        <w:rPr>
+          <w:lang w:val="es-DO"/>
+        </w:rPr>
+        <w:t xml:space="preserve">  y</w:t>
+      </w:r>
+      <w:proofErr w:type="gramEnd"/>
+      <w:r>
+        <w:rPr>
+          <w:lang w:val="es-DO"/>
+        </w:rPr>
+        <w:t xml:space="preserve"> alterar los atributos post que </w:t>
+      </w:r>
+      <w:proofErr w:type="spellStart"/>
+      <w:r>
+        <w:rPr>
+          <w:lang w:val="es-DO"/>
+        </w:rPr>
+        <w:t>querramos</w:t>
+      </w:r>
+      <w:proofErr w:type="spellEnd"/>
+      <w:r>
+        <w:rPr>
+          <w:lang w:val="es-DO"/>
+        </w:rPr>
+        <w:t>.</w:t>
+      </w:r>
+    </w:p>
+    <w:p>
+      <w:pPr>
+        <w:rPr>
+          <w:lang w:val="es-DO"/>
+        </w:rPr>
+      </w:pPr>
+    </w:p>
+    <w:p>
+      <w:pPr>
+        <w:rPr>
+          <w:lang w:val="es-DO"/>
+        </w:rPr>
+      </w:pPr>
+    </w:p>
+    <w:p>
+      <w:pPr>
+        <w:rPr>
+          <w:lang w:val="es-DO"/>
+        </w:rPr>
+      </w:pPr>
+      <w:r>
+        <w:rPr>
+          <w:noProof/>
+        </w:rPr>
+        <w:lastRenderedPageBreak/>
+        <w:drawing>
+          <wp:inline distT="0" distB="0" distL="0" distR="0" wp14:anchorId="3F484875" wp14:editId="5D7EAB05">
+            <wp:extent cx="5943600" cy="2192655"/>
+            <wp:effectExtent l="0" t="0" r="0" b="0"/>
+            <wp:docPr id="2" name="Imagen 2"/>
+            <wp:cNvGraphicFramePr>
+              <a:graphicFrameLocks xmlns:a="http://schemas.openxmlformats.org/drawingml/2006/main" noChangeAspect="1"/>
+            </wp:cNvGraphicFramePr>
+            <a:graphic xmlns:a="http://schemas.openxmlformats.org/drawingml/2006/main">
+              <a:graphicData uri="http://schemas.openxmlformats.org/drawingml/2006/picture">
+                <pic:pic xmlns:pic="http://schemas.openxmlformats.org/drawingml/2006/picture">
+                  <pic:nvPicPr>
+                    <pic:cNvPr id="1" name=""/>
+                    <pic:cNvPicPr/>
+                  </pic:nvPicPr>
+                  <pic:blipFill>
+                    <a:blip r:embed="rId5"/>
+                    <a:stretch>
+                      <a:fillRect/>
+                    </a:stretch>
+                  </pic:blipFill>
+                  <pic:spPr>
+                    <a:xfrm>
+                      <a:off x="0" y="0"/>
+                      <a:ext cx="5943600" cy="2192655"/>
+                    </a:xfrm>
+                    <a:prstGeom prst="rect">
+                      <a:avLst/>
+                    </a:prstGeom>
+                  </pic:spPr>
+                </pic:pic>
+              </a:graphicData>
+            </a:graphic>
+          </wp:inline>
+        </w:drawing>
+      </w:r>
+    </w:p>
+    <w:p>
+      <w:pPr>
+        <w:rPr>
+          <w:lang w:val="es-DO"/>
+        </w:rPr>
+      </w:pPr>
+    </w:p>
+    <w:p>
+      <w:pPr>
+        <w:rPr>
+          <w:lang w:val="es-DO"/>
+        </w:rPr>
+      </w:pPr>
+    </w:p>
+    <w:p>
+      <w:pPr>
+        <w:rPr>
+          <w:lang w:val="es-DO"/>
+        </w:rPr>
+      </w:pPr>
+      <w:bookmarkStart w:id="0" w:name="_GoBack"/>
+      <w:bookmarkEnd w:id="0"/>
+    </w:p>
+    <w:p>
+      <w:pPr>
+        <w:rPr>
+          <w:lang w:val="es-DO"/>
+        </w:rPr>
+      </w:pPr>
+      <w:r>
+        <w:rPr>
+          <w:noProof/>
+        </w:rPr>
+        <w:drawing>
+          <wp:inline distT="0" distB="0" distL="0" distR="0" wp14:anchorId="2D8ADF20" wp14:editId="4194D221">
+            <wp:extent cx="5943600" cy="3653790"/>
+            <wp:effectExtent l="0" t="0" r="0" b="3810"/>
+            <wp:docPr id="3" name="Imagen 3"/>
+            <wp:cNvGraphicFramePr>
+              <a:graphicFrameLocks xmlns:a="http://schemas.openxmlformats.org/drawingml/2006/main" noChangeAspect="1"/>
+            </wp:cNvGraphicFramePr>
+            <a:graphic xmlns:a="http://schemas.openxmlformats.org/drawingml/2006/main">
+              <a:graphicData uri="http://schemas.openxmlformats.org/drawingml/2006/picture">
+                <pic:pic xmlns:pic="http://schemas.openxmlformats.org/drawingml/2006/picture">
+                  <pic:nvPicPr>
+                    <pic:cNvPr id="1" name=""/>
+                    <pic:cNvPicPr/>
+                  </pic:nvPicPr>
+                  <pic:blipFill>
+                    <a:blip r:embed="rId6"/>
+                    <a:stretch>
+                      <a:fillRect/>
+                    </a:stretch>
+                  </pic:blipFill>
+                  <pic:spPr>
+                    <a:xfrm>
+                      <a:off x="0" y="0"/>
+                      <a:ext cx="5943600" cy="3653790"/>
+                    </a:xfrm>
+                    <a:prstGeom prst="rect">
+                      <a:avLst/>
+                    </a:prstGeom>
+                  </pic:spPr>
+                </pic:pic>
+              </a:graphicData>
+            </a:graphic>
+          </wp:inline>
+        </w:drawing>
+      </w:r>
+    </w:p>
+    <w:p>
+      <w:pPr>
+        <w:rPr>
+          <w:lang w:val="es-DO"/>
+        </w:rPr>
+      </w:pPr>
+    </w:p>
+    <w:p>
+      <w:pPr>
+        <w:rPr>
+          <w:lang w:val="es-DO"/>
+        </w:rPr>
+      </w:pPr>
+    </w:p>
+    <w:p>
+      <w:pPr>
+        <w:rPr>
+          <w:lang w:val="es-DO"/>
+        </w:rPr>
+      </w:pPr>
+    </w:p>
+    <w:p>
+      <w:pPr>
+        <w:rPr>
+          <w:lang w:val="es-DO"/>
+        </w:rPr>
+      </w:pPr>
+    </w:p>
+    <w:p>
+      <w:pPr>
+        <w:rPr>
+          <w:lang w:val="es-DO"/>
+        </w:rPr>
+      </w:pPr>
+    </w:p>
+    <w:p>
+      <w:pPr>
+        <w:rPr>
+          <w:lang w:val="es-DO"/>
+        </w:rPr>
+      </w:pPr>
+      <w:proofErr w:type="spellStart"/>
+      <w:r>
+        <w:rPr>
+          <w:lang w:val="es-DO"/>
+        </w:rPr>
+        <w:t>Iteracion</w:t>
+      </w:r>
+      <w:proofErr w:type="spellEnd"/>
+      <w:r>
+        <w:rPr>
+          <w:lang w:val="es-DO"/>
+        </w:rPr>
+        <w:t xml:space="preserve"> con </w:t>
+      </w:r>
+      <w:proofErr w:type="spellStart"/>
+      <w:r>
+        <w:rPr>
+          <w:lang w:val="es-DO"/>
+        </w:rPr>
+        <w:t>Freemarker</w:t>
+      </w:r>
+      <w:proofErr w:type="spellEnd"/>
+    </w:p>
+    <w:p>
+      <w:pPr>
+        <w:rPr>
+          <w:lang w:val="es-DO"/>
+        </w:rPr>
+      </w:pPr>
+      <w:r>
+        <w:rPr>
+          <w:noProof/>
+        </w:rPr>
+        <w:lastRenderedPageBreak/>
+        <w:drawing>
+          <wp:inline distT="0" distB="0" distL="0" distR="0" wp14:anchorId="1867C8EA" wp14:editId="162AFAE4">
+            <wp:extent cx="3562350" cy="1752600"/>
+            <wp:effectExtent l="0" t="0" r="0" b="0"/>
+            <wp:docPr id="5" name="Imagen 5"/>
+            <wp:cNvGraphicFramePr>
+              <a:graphicFrameLocks xmlns:a="http://schemas.openxmlformats.org/drawingml/2006/main" noChangeAspect="1"/>
+            </wp:cNvGraphicFramePr>
+            <a:graphic xmlns:a="http://schemas.openxmlformats.org/drawingml/2006/main">
+              <a:graphicData uri="http://schemas.openxmlformats.org/drawingml/2006/picture">
+                <pic:pic xmlns:pic="http://schemas.openxmlformats.org/drawingml/2006/picture">
+                  <pic:nvPicPr>
+                    <pic:cNvPr id="1" name=""/>
+                    <pic:cNvPicPr/>
+                  </pic:nvPicPr>
+                  <pic:blipFill>
+                    <a:blip r:embed="rId7"/>
+                    <a:stretch>
+                      <a:fillRect/>
+                    </a:stretch>
+                  </pic:blipFill>
+                  <pic:spPr>
+                    <a:xfrm>
+                      <a:off x="0" y="0"/>
+                      <a:ext cx="3562350" cy="1752600"/>
+                    </a:xfrm>
+                    <a:prstGeom prst="rect">
+                      <a:avLst/>
+                    </a:prstGeom>
+                  </pic:spPr>
+                </pic:pic>
+              </a:graphicData>
+            </a:graphic>
+          </wp:inline>
+        </w:drawing>
+      </w:r>
+      <w:r>
+        <w:rPr>
+          <w:lang w:val="es-DO"/>
+        </w:rPr>
+        <w:t xml:space="preserve"> </w:t>
+      </w:r>
+    </w:p>
+    <w:p>
+      <w:pPr>
+        <w:rPr>
+          <w:lang w:val="es-DO"/>
+        </w:rPr>
+      </w:pPr>
+      <w:r>
+        <w:rPr>
+          <w:lang w:val="es-DO"/>
+        </w:rPr>
+        <w:t>Dependencias</w:t>
+      </w:r>
+    </w:p>
+    <w:p>
+      <w:pPr>
+        <w:rPr>
+          <w:lang w:val="es-DO"/>
+        </w:rPr>
+      </w:pPr>
+      <w:r>
+        <w:rPr>
+          <w:noProof/>
+        </w:rPr>
+        <w:drawing>
+          <wp:inline distT="0" distB="0" distL="0" distR="0" wp14:anchorId="3A85B818" wp14:editId="251D9E8E">
+            <wp:extent cx="5000625" cy="1771650"/>
+            <wp:effectExtent l="0" t="0" r="9525" b="0"/>
+            <wp:docPr id="4" name="Imagen 4"/>
+            <wp:cNvGraphicFramePr>
+              <a:graphicFrameLocks xmlns:a="http://schemas.openxmlformats.org/drawingml/2006/main" noChangeAspect="1"/>
+            </wp:cNvGraphicFramePr>
+            <a:graphic xmlns:a="http://schemas.openxmlformats.org/drawingml/2006/main">
+              <a:graphicData uri="http://schemas.openxmlformats.org/drawingml/2006/picture">
+                <pic:pic xmlns:pic="http://schemas.openxmlformats.org/drawingml/2006/picture">
+                  <pic:nvPicPr>
+                    <pic:cNvPr id="1" name=""/>
+                    <pic:cNvPicPr/>
+                  </pic:nvPicPr>
+                  <pic:blipFill>
+                    <a:blip r:embed="rId8"/>
+                    <a:stretch>
+                      <a:fillRect/>
+                    </a:stretch>
+                  </pic:blipFill>
+                  <pic:spPr>
+                    <a:xfrm>
+                      <a:off x="0" y="0"/>
+                      <a:ext cx="5000625" cy="1771650"/>
+                    </a:xfrm>
+                    <a:prstGeom prst="rect">
+                      <a:avLst/>
+                    </a:prstGeom>
+                  </pic:spPr>
+                </pic:pic>
+              </a:graphicData>
+            </a:graphic>
+          </wp:inline>
+        </w:drawing>
+      </w:r>
     </w:p>
     <w:p>
       <w:pPr>
@@ -628,6 +1379,12 @@
           <w:lang w:val="es-DO"/>
         </w:rPr>
       </w:pPr>
+      <w:r>
+        <w:rPr>
+          <w:lang w:val="es-DO"/>
+        </w:rPr>
+        <w:t>Hubo muchos errores a partir del IDE y de parte de la configuración que debía de tener</w:t>
+      </w:r>
     </w:p>
     <w:p>
       <w:pPr>
@@ -649,27 +1406,39 @@
         </w:rPr>
         <w:t>Bibliografía</w:t>
       </w:r>
-    </w:p>
-    <w:p>
-      <w:pPr>
-        <w:rPr>
-          <w:lang w:val="es-DO"/>
-        </w:rPr>
-      </w:pPr>
-    </w:p>
-    <w:p>
-      <w:pPr>
-        <w:rPr>
-          <w:lang w:val="es-DO"/>
-        </w:rPr>
-      </w:pPr>
-    </w:p>
-    <w:p>
-      <w:pPr>
-        <w:rPr>
-          <w:lang w:val="es-DO"/>
-        </w:rPr>
-      </w:pPr>
+      <w:r>
+        <w:rPr>
+          <w:lang w:val="es-DO"/>
+        </w:rPr>
+        <w:tab/>
+      </w:r>
+    </w:p>
+    <w:p>
+      <w:pPr>
+        <w:rPr>
+          <w:lang w:val="es-DO"/>
+        </w:rPr>
+      </w:pPr>
+    </w:p>
+    <w:p>
+      <w:pPr>
+        <w:rPr>
+          <w:lang w:val="es-DO"/>
+        </w:rPr>
+      </w:pPr>
+    </w:p>
+    <w:p>
+      <w:pPr>
+        <w:rPr>
+          <w:lang w:val="es-DO"/>
+        </w:rPr>
+      </w:pPr>
+      <w:r>
+        <w:rPr>
+          <w:lang w:val="es-DO"/>
+        </w:rPr>
+        <w:t>http://www.tutorialspoint.com/jdbc/jdbc-create-tables.htm</w:t>
+      </w:r>
     </w:p>
     <w:sectPr>
       <w:pgSz w:w="12240" w:h="15840"/>
@@ -1145,6 +1914,55 @@
       <w:szCs w:val="32"/>
     </w:rPr>
   </w:style>
+  <w:style w:type="paragraph" w:styleId="HTMLconformatoprevio">
+    <w:name w:val="HTML Preformatted"/>
+    <w:basedOn w:val="Normal"/>
+    <w:link w:val="HTMLconformatoprevioCar"/>
+    <w:uiPriority w:val="99"/>
+    <w:semiHidden/>
+    <w:unhideWhenUsed/>
+    <w:rsid w:val="00FA41A4"/>
+    <w:pPr>
+      <w:tabs>
+        <w:tab w:val="left" w:pos="916"/>
+        <w:tab w:val="left" w:pos="1832"/>
+        <w:tab w:val="left" w:pos="2748"/>
+        <w:tab w:val="left" w:pos="3664"/>
+        <w:tab w:val="left" w:pos="4580"/>
+        <w:tab w:val="left" w:pos="5496"/>
+        <w:tab w:val="left" w:pos="6412"/>
+        <w:tab w:val="left" w:pos="7328"/>
+        <w:tab w:val="left" w:pos="8244"/>
+        <w:tab w:val="left" w:pos="9160"/>
+        <w:tab w:val="left" w:pos="10076"/>
+        <w:tab w:val="left" w:pos="10992"/>
+        <w:tab w:val="left" w:pos="11908"/>
+        <w:tab w:val="left" w:pos="12824"/>
+        <w:tab w:val="left" w:pos="13740"/>
+        <w:tab w:val="left" w:pos="14656"/>
+      </w:tabs>
+      <w:spacing w:line="240" w:lineRule="auto"/>
+      <w:jc w:val="left"/>
+    </w:pPr>
+    <w:rPr>
+      <w:rFonts w:ascii="Courier New" w:hAnsi="Courier New" w:cs="Courier New"/>
+      <w:sz w:val="20"/>
+      <w:szCs w:val="20"/>
+    </w:rPr>
+  </w:style>
+  <w:style w:type="character" w:customStyle="1" w:styleId="HTMLconformatoprevioCar">
+    <w:name w:val="HTML con formato previo Car"/>
+    <w:basedOn w:val="Fuentedeprrafopredeter"/>
+    <w:link w:val="HTMLconformatoprevio"/>
+    <w:uiPriority w:val="99"/>
+    <w:semiHidden/>
+    <w:rsid w:val="00FA41A4"/>
+    <w:rPr>
+      <w:rFonts w:ascii="Courier New" w:eastAsia="Times New Roman" w:hAnsi="Courier New" w:cs="Courier New"/>
+      <w:sz w:val="20"/>
+      <w:szCs w:val="20"/>
+    </w:rPr>
+  </w:style>
 </w:styles>
 </file>
 

</xml_diff>